<commit_message>
Adding 1 XP + 1 Educ + Init skills
</commit_message>
<xml_diff>
--- a/resume.docx
+++ b/resume.docx
@@ -98,7 +98,7 @@
         <w:pStyle w:val="DefinitionTerm"/>
       </w:pPr>
       <w:r>
-        <w:t xml:space="preserve">June 2017 - Today</w:t>
+        <w:t xml:space="preserve">June 17 - Today</w:t>
       </w:r>
     </w:p>
     <w:p>
@@ -183,7 +183,7 @@
         <w:pStyle w:val="DefinitionTerm"/>
       </w:pPr>
       <w:r>
-        <w:t xml:space="preserve">December 2016 - June 2017</w:t>
+        <w:t xml:space="preserve">Dec. 16 - June 17</w:t>
       </w:r>
     </w:p>
     <w:p>
@@ -286,7 +286,88 @@
         <w:pStyle w:val="DefinitionTerm"/>
       </w:pPr>
       <w:r>
-        <w:t xml:space="preserve">February 2015 - August 2016</w:t>
+        <w:t xml:space="preserve">Sept. 16 - Dec. 17</w:t>
+      </w:r>
+    </w:p>
+    <w:p>
+      <w:pPr>
+        <w:pStyle w:val="Compact"/>
+        <w:pStyle w:val="Definition"/>
+      </w:pPr>
+      <w:r>
+        <w:rPr>
+          <w:b/>
+        </w:rPr>
+        <w:t xml:space="preserve">Fullstack Software Development for Grand Frais</w:t>
+      </w:r>
+      <w:r>
+        <w:t xml:space="preserve">;</w:t>
+      </w:r>
+      <w:r>
+        <w:t xml:space="preserve"> </w:t>
+      </w:r>
+      <w:hyperlink r:id="rId22">
+        <w:r>
+          <w:rPr>
+            <w:rStyle w:val="Hyperlink"/>
+          </w:rPr>
+          <w:t xml:space="preserve">Zenika</w:t>
+        </w:r>
+      </w:hyperlink>
+      <w:r>
+        <w:t xml:space="preserve"> </w:t>
+      </w:r>
+      <w:r>
+        <w:t xml:space="preserve">Lyon (FR)</w:t>
+      </w:r>
+    </w:p>
+    <w:p>
+      <w:pPr>
+        <w:pStyle w:val="FirstParagraph"/>
+      </w:pPr>
+      <w:r>
+        <w:t xml:space="preserve">Developing new features on the business specific software to manage product stock and daily deliveries from warehouse to stores, buying and billing.</w:t>
+      </w:r>
+    </w:p>
+    <w:p>
+      <w:pPr>
+        <w:numPr>
+          <w:numId w:val="1003"/>
+          <w:ilvl w:val="0"/>
+        </w:numPr>
+      </w:pPr>
+      <w:r>
+        <w:t xml:space="preserve">Tech back : Java 7, Spring 4 (Security, Data JPA, MVC), Hibernate, JUnit, AssertJ, Mockito, Gradle</w:t>
+      </w:r>
+    </w:p>
+    <w:p>
+      <w:pPr>
+        <w:numPr>
+          <w:numId w:val="1003"/>
+          <w:ilvl w:val="0"/>
+        </w:numPr>
+      </w:pPr>
+      <w:r>
+        <w:t xml:space="preserve">Tech front : JavaScript ES5, AngularJS, Jasmine</w:t>
+      </w:r>
+    </w:p>
+    <w:p>
+      <w:pPr>
+        <w:numPr>
+          <w:numId w:val="1003"/>
+          <w:ilvl w:val="0"/>
+        </w:numPr>
+      </w:pPr>
+      <w:r>
+        <w:t xml:space="preserve">Methodology: Agile Scrum, 4/5 dev</w:t>
+      </w:r>
+    </w:p>
+    <w:p>
+      <w:pPr>
+        <w:pStyle w:val="DefinitionTerm"/>
+      </w:pPr>
+      <w:r>
+        <w:t xml:space="preserve">Feb. 15 - Aug. 16</w:t>
       </w:r>
     </w:p>
     <w:p>
@@ -361,7 +442,7 @@
     <w:p>
       <w:pPr>
         <w:numPr>
-          <w:numId w:val="1003"/>
+          <w:numId w:val="1004"/>
           <w:ilvl w:val="0"/>
         </w:numPr>
       </w:pPr>
@@ -380,7 +461,7 @@
     <w:p>
       <w:pPr>
         <w:numPr>
-          <w:numId w:val="1003"/>
+          <w:numId w:val="1004"/>
           <w:ilvl w:val="0"/>
         </w:numPr>
       </w:pPr>
@@ -407,7 +488,7 @@
     <w:p>
       <w:pPr>
         <w:numPr>
-          <w:numId w:val="1004"/>
+          <w:numId w:val="1005"/>
           <w:ilvl w:val="0"/>
         </w:numPr>
       </w:pPr>
@@ -418,7 +499,7 @@
     <w:p>
       <w:pPr>
         <w:numPr>
-          <w:numId w:val="1004"/>
+          <w:numId w:val="1005"/>
           <w:ilvl w:val="0"/>
         </w:numPr>
       </w:pPr>
@@ -429,7 +510,7 @@
     <w:p>
       <w:pPr>
         <w:numPr>
-          <w:numId w:val="1004"/>
+          <w:numId w:val="1005"/>
           <w:ilvl w:val="0"/>
         </w:numPr>
       </w:pPr>
@@ -439,10 +520,80 @@
     </w:p>
     <w:p>
       <w:pPr>
+        <w:pStyle w:val="DefinitionTerm"/>
+      </w:pPr>
+      <w:r>
+        <w:t xml:space="preserve">January 2015 - May 2015</w:t>
+      </w:r>
+    </w:p>
+    <w:p>
+      <w:pPr>
+        <w:pStyle w:val="Compact"/>
+        <w:pStyle w:val="Definition"/>
+      </w:pPr>
+      <w:r>
+        <w:rPr>
+          <w:b/>
+        </w:rPr>
+        <w:t xml:space="preserve">Sysadmin development</w:t>
+      </w:r>
+      <w:r>
+        <w:t xml:space="preserve">;</w:t>
+      </w:r>
+      <w:r>
+        <w:t xml:space="preserve"> </w:t>
+      </w:r>
+      <w:hyperlink r:id="rId29">
+        <w:r>
+          <w:rPr>
+            <w:rStyle w:val="Hyperlink"/>
+          </w:rPr>
+          <w:t xml:space="preserve">SAVE Diffusion</w:t>
+        </w:r>
+      </w:hyperlink>
+      <w:r>
+        <w:t xml:space="preserve"> </w:t>
+      </w:r>
+      <w:r>
+        <w:t xml:space="preserve">- Saint-Etienne (France)</w:t>
+      </w:r>
+    </w:p>
+    <w:p>
+      <w:pPr>
+        <w:pStyle w:val="FirstParagraph"/>
+      </w:pPr>
+      <w:r>
+        <w:t xml:space="preserve">Development of a network monitoring service (Shinken/Nagios) for a radio studio network.</w:t>
+      </w:r>
+    </w:p>
+    <w:p>
+      <w:pPr>
+        <w:numPr>
+          <w:numId w:val="1006"/>
+          <w:ilvl w:val="0"/>
+        </w:numPr>
+      </w:pPr>
+      <w:r>
+        <w:t xml:space="preserve">Tech : Linux server, network protocols (SNMP, Ping, …), Shell, Perl and Python scripts.</w:t>
+      </w:r>
+    </w:p>
+    <w:p>
+      <w:pPr>
+        <w:numPr>
+          <w:numId w:val="1006"/>
+          <w:ilvl w:val="0"/>
+        </w:numPr>
+      </w:pPr>
+      <w:r>
+        <w:t xml:space="preserve">Methodology: Working in 4 students team. AGILE approach.</w:t>
+      </w:r>
+    </w:p>
+    <w:p>
+      <w:pPr>
         <w:pStyle w:val="Heading2"/>
       </w:pPr>
-      <w:bookmarkStart w:id="29" w:name="education"/>
-      <w:bookmarkEnd w:id="29"/>
+      <w:bookmarkStart w:id="30" w:name="education"/>
+      <w:bookmarkEnd w:id="30"/>
       <w:r>
         <w:t xml:space="preserve">Education</w:t>
       </w:r>
@@ -452,7 +603,7 @@
         <w:pStyle w:val="DefinitionTerm"/>
       </w:pPr>
       <w:r>
-        <w:t xml:space="preserve">2013-2016</w:t>
+        <w:t xml:space="preserve">2013 - 2016</w:t>
       </w:r>
     </w:p>
     <w:p>
@@ -471,7 +622,7 @@
       <w:r>
         <w:t xml:space="preserve"> </w:t>
       </w:r>
-      <w:hyperlink r:id="rId30">
+      <w:hyperlink r:id="rId31">
         <w:r>
           <w:rPr>
             <w:rStyle w:val="Hyperlink"/>
@@ -502,7 +653,7 @@
         <w:pStyle w:val="DefinitionTerm"/>
       </w:pPr>
       <w:r>
-        <w:t xml:space="preserve">2015-2016</w:t>
+        <w:t xml:space="preserve">2015 - 2016</w:t>
       </w:r>
     </w:p>
     <w:p>
@@ -521,7 +672,7 @@
       <w:r>
         <w:t xml:space="preserve"> </w:t>
       </w:r>
-      <w:hyperlink r:id="rId31">
+      <w:hyperlink r:id="rId32">
         <w:r>
           <w:rPr>
             <w:rStyle w:val="Hyperlink"/>
@@ -561,12 +712,62 @@
     </w:p>
     <w:p>
       <w:pPr>
+        <w:pStyle w:val="DefinitionTerm"/>
+      </w:pPr>
+      <w:r>
+        <w:t xml:space="preserve">2011 - 2013</w:t>
+      </w:r>
+    </w:p>
+    <w:p>
+      <w:pPr>
+        <w:pStyle w:val="Definition"/>
+      </w:pPr>
+      <w:r>
+        <w:rPr>
+          <w:b/>
+        </w:rPr>
+        <w:t xml:space="preserve">2-year Initial Engineering Course</w:t>
+      </w:r>
+      <w:r>
+        <w:t xml:space="preserve">;</w:t>
+      </w:r>
+      <w:r>
+        <w:t xml:space="preserve"> </w:t>
+      </w:r>
+      <w:hyperlink r:id="rId31">
+        <w:r>
+          <w:rPr>
+            <w:rStyle w:val="Hyperlink"/>
+          </w:rPr>
+          <w:t xml:space="preserve">Télécom Saint-Étienne</w:t>
+        </w:r>
+      </w:hyperlink>
+      <w:r>
+        <w:t xml:space="preserve"> </w:t>
+      </w:r>
+      <w:r>
+        <w:t xml:space="preserve">(FR)</w:t>
+      </w:r>
+    </w:p>
+    <w:p>
+      <w:pPr>
+        <w:pStyle w:val="Definition"/>
+      </w:pPr>
+      <w:r>
+        <w:rPr>
+          <w:i/>
+        </w:rPr>
+        <w:t xml:space="preserve">Double diploma course : Technological Degree in Electronics and Computer Engineering, University Diploma in Initial Cycle of Information Technologies of St-Etienne</w:t>
+      </w:r>
+    </w:p>
+    <w:p>
+      <w:pPr>
         <w:pStyle w:val="Heading2"/>
       </w:pPr>
-      <w:bookmarkStart w:id="32" w:name="technical-experience"/>
-      <w:bookmarkEnd w:id="32"/>
-      <w:r>
-        <w:t xml:space="preserve">Technical Experience</w:t>
+      <w:bookmarkStart w:id="33" w:name="skills"/>
+      <w:bookmarkEnd w:id="33"/>
+      <w:r>
+        <w:t xml:space="preserve">Skills</w:t>
       </w:r>
     </w:p>
     <w:p>
@@ -574,7 +775,7 @@
         <w:pStyle w:val="DefinitionTerm"/>
       </w:pPr>
       <w:r>
-        <w:t xml:space="preserve">My Cool Side Project</w:t>
+        <w:t xml:space="preserve">Programming Languages</w:t>
       </w:r>
     </w:p>
     <w:p>
@@ -582,13 +783,7 @@
         <w:pStyle w:val="Definition"/>
       </w:pPr>
       <w:r>
-        <w:t xml:space="preserve">For items which don’t have a clear time ordering, a definition</w:t>
-      </w:r>
-      <w:r>
-        <w:t xml:space="preserve"> </w:t>
-      </w:r>
-      <w:r>
-        <w:t xml:space="preserve">list can be used to have named items.</w:t>
+        <w:t xml:space="preserve">Shell Unix, C/C++/C#, Java, Python, SQL, Matlab, HTML5/CSS3, OpenCV, OpenGL, Qt, PHP, JavaScript, MS-DOS, VHDL</w:t>
       </w:r>
     </w:p>
     <w:p>
@@ -596,7 +791,7 @@
         <w:pStyle w:val="Compact"/>
         <w:pStyle w:val="Definition"/>
         <w:numPr>
-          <w:numId w:val="1005"/>
+          <w:numId w:val="1007"/>
           <w:ilvl w:val="0"/>
         </w:numPr>
       </w:pPr>
@@ -615,7 +810,7 @@
         <w:pStyle w:val="Compact"/>
         <w:pStyle w:val="Definition"/>
         <w:numPr>
-          <w:numId w:val="1005"/>
+          <w:numId w:val="1007"/>
           <w:ilvl w:val="0"/>
         </w:numPr>
       </w:pPr>
@@ -628,7 +823,7 @@
         <w:pStyle w:val="DefinitionTerm"/>
       </w:pPr>
       <w:r>
-        <w:t xml:space="preserve">Open Source</w:t>
+        <w:t xml:space="preserve">DevOps and tools</w:t>
       </w:r>
     </w:p>
     <w:p>
@@ -677,111 +872,6 @@
       </w:r>
       <w:r>
         <w:t xml:space="preserve">(with</w:t>
-      </w:r>
-      <w:r>
-        <w:t xml:space="preserve"> </w:t>
-      </w:r>
-      <w:hyperlink r:id="rId33">
-        <w:r>
-          <w:rPr>
-            <w:rStyle w:val="Hyperlink"/>
-          </w:rPr>
-          <w:t xml:space="preserve">link</w:t>
-        </w:r>
-      </w:hyperlink>
-      <w:r>
-        <w:t xml:space="preserve">) which was actually totally</w:t>
-      </w:r>
-      <w:r>
-        <w:t xml:space="preserve"> </w:t>
-      </w:r>
-      <w:r>
-        <w:t xml:space="preserve">your idea…</w:t>
-      </w:r>
-    </w:p>
-    <w:p>
-      <w:pPr>
-        <w:pStyle w:val="DefinitionTerm"/>
-      </w:pPr>
-      <w:r>
-        <w:t xml:space="preserve">Programming Languages</w:t>
-      </w:r>
-    </w:p>
-    <w:p>
-      <w:pPr>
-        <w:pStyle w:val="Compact"/>
-        <w:pStyle w:val="Definition"/>
-      </w:pPr>
-      <w:r>
-        <w:rPr>
-          <w:b/>
-        </w:rPr>
-        <w:t xml:space="preserve">first-lang:</w:t>
-      </w:r>
-      <w:r>
-        <w:t xml:space="preserve"> </w:t>
-      </w:r>
-      <w:r>
-        <w:t xml:space="preserve">Here, we have an itemization, where we only want</w:t>
-      </w:r>
-      <w:r>
-        <w:t xml:space="preserve"> </w:t>
-      </w:r>
-      <w:r>
-        <w:t xml:space="preserve">to add descriptions to the first few items, but still want to</w:t>
-      </w:r>
-      <w:r>
-        <w:t xml:space="preserve"> </w:t>
-      </w:r>
-      <w:r>
-        <w:t xml:space="preserve">mention some others together at the end. A format that works well</w:t>
-      </w:r>
-      <w:r>
-        <w:t xml:space="preserve"> </w:t>
-      </w:r>
-      <w:r>
-        <w:t xml:space="preserve">here is a description list where the first few items have their</w:t>
-      </w:r>
-      <w:r>
-        <w:t xml:space="preserve"> </w:t>
-      </w:r>
-      <w:r>
-        <w:t xml:space="preserve">first word emphasized, and the last item contains the final few</w:t>
-      </w:r>
-      <w:r>
-        <w:t xml:space="preserve"> </w:t>
-      </w:r>
-      <w:r>
-        <w:t xml:space="preserve">emphasized terms. Notice the reasonably nice page break in the pdf</w:t>
-      </w:r>
-      <w:r>
-        <w:t xml:space="preserve"> </w:t>
-      </w:r>
-      <w:r>
-        <w:t xml:space="preserve">version, which wouldn’t happen if we generated the pdf via html.</w:t>
-      </w:r>
-    </w:p>
-    <w:p>
-      <w:pPr>
-        <w:pStyle w:val="Definition"/>
-      </w:pPr>
-      <w:r>
-        <w:rPr>
-          <w:b/>
-        </w:rPr>
-        <w:t xml:space="preserve">second-lang:</w:t>
-      </w:r>
-      <w:r>
-        <w:t xml:space="preserve"> </w:t>
-      </w:r>
-      <w:r>
-        <w:t xml:space="preserve">Description of your experience with second-lang,</w:t>
-      </w:r>
-      <w:r>
-        <w:t xml:space="preserve"> </w:t>
-      </w:r>
-      <w:r>
-        <w:t xml:space="preserve">perhaps again including a</w:t>
       </w:r>
       <w:r>
         <w:t xml:space="preserve"> </w:t>
@@ -795,6 +885,111 @@
         </w:r>
       </w:hyperlink>
       <w:r>
+        <w:t xml:space="preserve">) which was actually totally</w:t>
+      </w:r>
+      <w:r>
+        <w:t xml:space="preserve"> </w:t>
+      </w:r>
+      <w:r>
+        <w:t xml:space="preserve">your idea…</w:t>
+      </w:r>
+    </w:p>
+    <w:p>
+      <w:pPr>
+        <w:pStyle w:val="DefinitionTerm"/>
+      </w:pPr>
+      <w:r>
+        <w:t xml:space="preserve">Languages</w:t>
+      </w:r>
+    </w:p>
+    <w:p>
+      <w:pPr>
+        <w:pStyle w:val="Compact"/>
+        <w:pStyle w:val="Definition"/>
+      </w:pPr>
+      <w:r>
+        <w:rPr>
+          <w:b/>
+        </w:rPr>
+        <w:t xml:space="preserve">first-lang:</w:t>
+      </w:r>
+      <w:r>
+        <w:t xml:space="preserve"> </w:t>
+      </w:r>
+      <w:r>
+        <w:t xml:space="preserve">Here, we have an itemization, where we only want</w:t>
+      </w:r>
+      <w:r>
+        <w:t xml:space="preserve"> </w:t>
+      </w:r>
+      <w:r>
+        <w:t xml:space="preserve">to add descriptions to the first few items, but still want to</w:t>
+      </w:r>
+      <w:r>
+        <w:t xml:space="preserve"> </w:t>
+      </w:r>
+      <w:r>
+        <w:t xml:space="preserve">mention some others together at the end. A format that works well</w:t>
+      </w:r>
+      <w:r>
+        <w:t xml:space="preserve"> </w:t>
+      </w:r>
+      <w:r>
+        <w:t xml:space="preserve">here is a description list where the first few items have their</w:t>
+      </w:r>
+      <w:r>
+        <w:t xml:space="preserve"> </w:t>
+      </w:r>
+      <w:r>
+        <w:t xml:space="preserve">first word emphasized, and the last item contains the final few</w:t>
+      </w:r>
+      <w:r>
+        <w:t xml:space="preserve"> </w:t>
+      </w:r>
+      <w:r>
+        <w:t xml:space="preserve">emphasized terms. Notice the reasonably nice page break in the pdf</w:t>
+      </w:r>
+      <w:r>
+        <w:t xml:space="preserve"> </w:t>
+      </w:r>
+      <w:r>
+        <w:t xml:space="preserve">version, which wouldn’t happen if we generated the pdf via html.</w:t>
+      </w:r>
+    </w:p>
+    <w:p>
+      <w:pPr>
+        <w:pStyle w:val="Definition"/>
+      </w:pPr>
+      <w:r>
+        <w:rPr>
+          <w:b/>
+        </w:rPr>
+        <w:t xml:space="preserve">second-lang:</w:t>
+      </w:r>
+      <w:r>
+        <w:t xml:space="preserve"> </w:t>
+      </w:r>
+      <w:r>
+        <w:t xml:space="preserve">Description of your experience with second-lang,</w:t>
+      </w:r>
+      <w:r>
+        <w:t xml:space="preserve"> </w:t>
+      </w:r>
+      <w:r>
+        <w:t xml:space="preserve">perhaps again including a</w:t>
+      </w:r>
+      <w:r>
+        <w:t xml:space="preserve"> </w:t>
+      </w:r>
+      <w:hyperlink r:id="rId35">
+        <w:r>
+          <w:rPr>
+            <w:rStyle w:val="Hyperlink"/>
+          </w:rPr>
+          <w:t xml:space="preserve">link</w:t>
+        </w:r>
+      </w:hyperlink>
+      <w:r>
         <w:t xml:space="preserve">, this time placing the url</w:t>
       </w:r>
       <w:r>
@@ -890,8 +1085,8 @@
       <w:pPr>
         <w:pStyle w:val="Heading2"/>
       </w:pPr>
-      <w:bookmarkStart w:id="35" w:name="extra-section-call-it-whatever-you-want"/>
-      <w:bookmarkEnd w:id="35"/>
+      <w:bookmarkStart w:id="36" w:name="extra-section-call-it-whatever-you-want"/>
+      <w:bookmarkEnd w:id="36"/>
       <w:r>
         <w:t xml:space="preserve">Extra Section, Call it Whatever You Want</w:t>
       </w:r>
@@ -899,7 +1094,7 @@
     <w:p>
       <w:pPr>
         <w:numPr>
-          <w:numId w:val="1006"/>
+          <w:numId w:val="1008"/>
           <w:ilvl w:val="0"/>
         </w:numPr>
       </w:pPr>
@@ -911,7 +1106,7 @@
       <w:pPr>
         <w:pStyle w:val="Compact"/>
         <w:numPr>
-          <w:numId w:val="1007"/>
+          <w:numId w:val="1009"/>
           <w:ilvl w:val="1"/>
         </w:numPr>
       </w:pPr>
@@ -923,7 +1118,7 @@
       <w:pPr>
         <w:pStyle w:val="Compact"/>
         <w:numPr>
-          <w:numId w:val="1007"/>
+          <w:numId w:val="1009"/>
           <w:ilvl w:val="1"/>
         </w:numPr>
       </w:pPr>
@@ -935,7 +1130,7 @@
       <w:pPr>
         <w:pStyle w:val="Compact"/>
         <w:numPr>
-          <w:numId w:val="1007"/>
+          <w:numId w:val="1009"/>
           <w:ilvl w:val="1"/>
         </w:numPr>
       </w:pPr>
@@ -946,7 +1141,7 @@
     <w:p>
       <w:pPr>
         <w:numPr>
-          <w:numId w:val="1006"/>
+          <w:numId w:val="1008"/>
           <w:ilvl w:val="0"/>
         </w:numPr>
       </w:pPr>
@@ -957,7 +1152,7 @@
     <w:p>
       <w:pPr>
         <w:numPr>
-          <w:numId w:val="1006"/>
+          <w:numId w:val="1008"/>
           <w:ilvl w:val="0"/>
         </w:numPr>
       </w:pPr>
@@ -976,7 +1171,7 @@
       <w:pPr>
         <w:pStyle w:val="BlockText"/>
       </w:pPr>
-      <w:hyperlink r:id="rId36">
+      <w:hyperlink r:id="rId37">
         <w:r>
           <w:rPr>
             <w:rStyle w:val="Hyperlink"/>
@@ -1105,7 +1300,7 @@
     </w:lvl>
   </w:abstractNum>
   <w:abstractNum w:abstractNumId="990">
-    <w:nsid w:val="35d077d5"/>
+    <w:nsid w:val="7951492c"/>
     <w:multiLevelType w:val="multilevel"/>
     <w:lvl w:ilvl="0">
       <w:numFmt w:val="bullet"/>
@@ -1186,7 +1381,7 @@
     </w:lvl>
   </w:abstractNum>
   <w:abstractNum w:abstractNumId="991">
-    <w:nsid w:val="ab3f5285"/>
+    <w:nsid w:val="c2717992"/>
     <w:multiLevelType w:val="multilevel"/>
     <w:lvl w:ilvl="0">
       <w:numFmt w:val="bullet"/>
@@ -1291,6 +1486,12 @@
     <w:abstractNumId w:val="991"/>
   </w:num>
   <w:num w:numId="1007">
+    <w:abstractNumId w:val="991"/>
+  </w:num>
+  <w:num w:numId="1008">
+    <w:abstractNumId w:val="991"/>
+  </w:num>
+  <w:num w:numId="1009">
     <w:abstractNumId w:val="991"/>
   </w:num>
 </w:numbering>

</xml_diff>

<commit_message>
Adding Methodologies + Hobbies
</commit_message>
<xml_diff>
--- a/resume.docx
+++ b/resume.docx
@@ -56,7 +56,7 @@
         <w:t xml:space="preserve">I feel concerned about quality of code and I do my best to improve it.</w:t>
       </w:r>
       <w:r>
-        <w:t xml:space="preserve"> </w:t>
+        <w:br w:type="textWrapping"/>
       </w:r>
       <w:r>
         <w:t xml:space="preserve">I believe in open-source, I recently contributed the new reverse proxy</w:t>
@@ -780,416 +780,192 @@
     </w:p>
     <w:p>
       <w:pPr>
-        <w:pStyle w:val="Definition"/>
-      </w:pPr>
-      <w:r>
-        <w:t xml:space="preserve">Shell Unix, C/C++/C#, Java, Python, SQL, Matlab, HTML5/CSS3, OpenCV, OpenGL, Qt, PHP, JavaScript, MS-DOS, VHDL</w:t>
-      </w:r>
-    </w:p>
-    <w:p>
-      <w:pPr>
         <w:pStyle w:val="Compact"/>
         <w:pStyle w:val="Definition"/>
+      </w:pPr>
+      <w:r>
+        <w:t xml:space="preserve">Java SE/EE 7 &amp; 8, JavaScript ES6, Golang, SQL, HTML5, CSS3</w:t>
+      </w:r>
+    </w:p>
+    <w:p>
+      <w:pPr>
+        <w:pStyle w:val="DefinitionTerm"/>
+      </w:pPr>
+      <w:r>
+        <w:t xml:space="preserve">Backend Frameworks</w:t>
+      </w:r>
+    </w:p>
+    <w:p>
+      <w:pPr>
+        <w:pStyle w:val="Compact"/>
+        <w:pStyle w:val="Definition"/>
+      </w:pPr>
+      <w:r>
+        <w:t xml:space="preserve">Spring(Boot, MVC, Data, Security), JPA, AssertJ, Mockito, ZK, Drools</w:t>
+      </w:r>
+    </w:p>
+    <w:p>
+      <w:pPr>
+        <w:pStyle w:val="DefinitionTerm"/>
+      </w:pPr>
+      <w:r>
+        <w:t xml:space="preserve">Frontend Frameworks</w:t>
+      </w:r>
+    </w:p>
+    <w:p>
+      <w:pPr>
+        <w:pStyle w:val="Compact"/>
+        <w:pStyle w:val="Definition"/>
+      </w:pPr>
+      <w:r>
+        <w:t xml:space="preserve">ReactJS, Redux, Jasmine/Jest, Fetch API, AngularJS, Bootstrap, SASS</w:t>
+      </w:r>
+    </w:p>
+    <w:p>
+      <w:pPr>
+        <w:pStyle w:val="DefinitionTerm"/>
+      </w:pPr>
+      <w:r>
+        <w:t xml:space="preserve">DevOps and tools</w:t>
+      </w:r>
+    </w:p>
+    <w:p>
+      <w:pPr>
+        <w:pStyle w:val="Compact"/>
+        <w:pStyle w:val="Definition"/>
+      </w:pPr>
+      <w:r>
+        <w:t xml:space="preserve">Git, Maven, NPM, Gitlab with CI, Docker, MySql, Apache Tomcat, Bitbucket, Github, Jira, Intellij, Wordpress, Apache Kafka, Apache Flume, WebLogic</w:t>
+      </w:r>
+    </w:p>
+    <w:p>
+      <w:pPr>
+        <w:pStyle w:val="DefinitionTerm"/>
+      </w:pPr>
+      <w:r>
+        <w:t xml:space="preserve">Methodologies</w:t>
+      </w:r>
+    </w:p>
+    <w:p>
+      <w:pPr>
+        <w:pStyle w:val="Compact"/>
+        <w:pStyle w:val="Definition"/>
+      </w:pPr>
+      <w:r>
+        <w:t xml:space="preserve">Agile (Scrum), Code Reviews, Test Driven Development, Pair Programming</w:t>
+      </w:r>
+    </w:p>
+    <w:p>
+      <w:pPr>
+        <w:pStyle w:val="Heading2"/>
+      </w:pPr>
+      <w:bookmarkStart w:id="34" w:name="others"/>
+      <w:bookmarkEnd w:id="34"/>
+      <w:r>
+        <w:t xml:space="preserve">Others</w:t>
+      </w:r>
+    </w:p>
+    <w:p>
+      <w:pPr>
         <w:numPr>
           <w:numId w:val="1007"/>
           <w:ilvl w:val="0"/>
         </w:numPr>
       </w:pPr>
       <w:r>
-        <w:t xml:space="preserve">These items can also contain lists, but you need to mind the</w:t>
-      </w:r>
-      <w:r>
-        <w:t xml:space="preserve"> </w:t>
-      </w:r>
-      <w:r>
-        <w:t xml:space="preserve">indentation levels in the markdown source.</w:t>
+        <w:t xml:space="preserve">Human Languages:</w:t>
       </w:r>
     </w:p>
     <w:p>
       <w:pPr>
         <w:pStyle w:val="Compact"/>
-        <w:pStyle w:val="Definition"/>
+        <w:numPr>
+          <w:numId w:val="1008"/>
+          <w:ilvl w:val="1"/>
+        </w:numPr>
+      </w:pPr>
+      <w:r>
+        <w:t xml:space="preserve">French (native speaker)</w:t>
+      </w:r>
+    </w:p>
+    <w:p>
+      <w:pPr>
+        <w:pStyle w:val="Compact"/>
+        <w:numPr>
+          <w:numId w:val="1008"/>
+          <w:ilvl w:val="1"/>
+        </w:numPr>
+      </w:pPr>
+      <w:r>
+        <w:t xml:space="preserve">English (professional)</w:t>
+      </w:r>
+    </w:p>
+    <w:p>
+      <w:pPr>
+        <w:pStyle w:val="Compact"/>
         <w:numPr>
           <w:numId w:val="1007"/>
           <w:ilvl w:val="0"/>
         </w:numPr>
       </w:pPr>
       <w:r>
-        <w:t xml:space="preserve">Second item.</w:t>
-      </w:r>
-    </w:p>
-    <w:p>
-      <w:pPr>
-        <w:pStyle w:val="DefinitionTerm"/>
-      </w:pPr>
-      <w:r>
-        <w:t xml:space="preserve">DevOps and tools</w:t>
+        <w:t xml:space="preserve">Hobbies:</w:t>
       </w:r>
     </w:p>
     <w:p>
       <w:pPr>
         <w:pStyle w:val="Compact"/>
-        <w:pStyle w:val="Definition"/>
-      </w:pPr>
-      <w:r>
-        <w:t xml:space="preserve">List open source contributions here, perhaps placing emphasis on</w:t>
-      </w:r>
-      <w:r>
-        <w:t xml:space="preserve"> </w:t>
-      </w:r>
-      <w:r>
-        <w:t xml:space="preserve">the project names, for example the</w:t>
-      </w:r>
-      <w:r>
-        <w:t xml:space="preserve"> </w:t>
-      </w:r>
-      <w:r>
-        <w:rPr>
-          <w:b/>
-        </w:rPr>
-        <w:t xml:space="preserve">Linux Kernel</w:t>
-      </w:r>
-      <w:r>
-        <w:t xml:space="preserve">, where you</w:t>
-      </w:r>
-      <w:r>
-        <w:t xml:space="preserve"> </w:t>
-      </w:r>
-      <w:r>
-        <w:t xml:space="preserve">implemented multithreading over a long weekend, or</w:t>
-      </w:r>
-      <w:r>
-        <w:t xml:space="preserve"> </w:t>
-      </w:r>
-      <w:r>
-        <w:rPr>
-          <w:b/>
-        </w:rPr>
-        <w:t xml:space="preserve">node.js</w:t>
-      </w:r>
-      <w:r>
-        <w:t xml:space="preserve"> </w:t>
-      </w:r>
-      <w:r>
-        <w:t xml:space="preserve">(with</w:t>
-      </w:r>
-      <w:r>
-        <w:t xml:space="preserve"> </w:t>
-      </w:r>
-      <w:hyperlink r:id="rId34">
-        <w:r>
-          <w:rPr>
-            <w:rStyle w:val="Hyperlink"/>
-          </w:rPr>
-          <w:t xml:space="preserve">link</w:t>
-        </w:r>
-      </w:hyperlink>
-      <w:r>
-        <w:t xml:space="preserve">) which was actually totally</w:t>
-      </w:r>
-      <w:r>
-        <w:t xml:space="preserve"> </w:t>
-      </w:r>
-      <w:r>
-        <w:t xml:space="preserve">your idea…</w:t>
-      </w:r>
-    </w:p>
-    <w:p>
-      <w:pPr>
-        <w:pStyle w:val="DefinitionTerm"/>
-      </w:pPr>
-      <w:r>
-        <w:t xml:space="preserve">Languages</w:t>
+        <w:numPr>
+          <w:numId w:val="1009"/>
+          <w:ilvl w:val="1"/>
+        </w:numPr>
+      </w:pPr>
+      <w:r>
+        <w:t xml:space="preserve">Handball</w:t>
       </w:r>
     </w:p>
     <w:p>
       <w:pPr>
         <w:pStyle w:val="Compact"/>
-        <w:pStyle w:val="Definition"/>
-      </w:pPr>
-      <w:r>
-        <w:rPr>
-          <w:b/>
-        </w:rPr>
-        <w:t xml:space="preserve">first-lang:</w:t>
-      </w:r>
-      <w:r>
-        <w:t xml:space="preserve"> </w:t>
-      </w:r>
-      <w:r>
-        <w:t xml:space="preserve">Here, we have an itemization, where we only want</w:t>
-      </w:r>
-      <w:r>
-        <w:t xml:space="preserve"> </w:t>
-      </w:r>
-      <w:r>
-        <w:t xml:space="preserve">to add descriptions to the first few items, but still want to</w:t>
-      </w:r>
-      <w:r>
-        <w:t xml:space="preserve"> </w:t>
-      </w:r>
-      <w:r>
-        <w:t xml:space="preserve">mention some others together at the end. A format that works well</w:t>
-      </w:r>
-      <w:r>
-        <w:t xml:space="preserve"> </w:t>
-      </w:r>
-      <w:r>
-        <w:t xml:space="preserve">here is a description list where the first few items have their</w:t>
-      </w:r>
-      <w:r>
-        <w:t xml:space="preserve"> </w:t>
-      </w:r>
-      <w:r>
-        <w:t xml:space="preserve">first word emphasized, and the last item contains the final few</w:t>
-      </w:r>
-      <w:r>
-        <w:t xml:space="preserve"> </w:t>
-      </w:r>
-      <w:r>
-        <w:t xml:space="preserve">emphasized terms. Notice the reasonably nice page break in the pdf</w:t>
-      </w:r>
-      <w:r>
-        <w:t xml:space="preserve"> </w:t>
-      </w:r>
-      <w:r>
-        <w:t xml:space="preserve">version, which wouldn’t happen if we generated the pdf via html.</w:t>
-      </w:r>
-    </w:p>
-    <w:p>
-      <w:pPr>
-        <w:pStyle w:val="Definition"/>
-      </w:pPr>
-      <w:r>
-        <w:rPr>
-          <w:b/>
-        </w:rPr>
-        <w:t xml:space="preserve">second-lang:</w:t>
-      </w:r>
-      <w:r>
-        <w:t xml:space="preserve"> </w:t>
-      </w:r>
-      <w:r>
-        <w:t xml:space="preserve">Description of your experience with second-lang,</w:t>
-      </w:r>
-      <w:r>
-        <w:t xml:space="preserve"> </w:t>
-      </w:r>
-      <w:r>
-        <w:t xml:space="preserve">perhaps again including a</w:t>
-      </w:r>
-      <w:r>
-        <w:t xml:space="preserve"> </w:t>
-      </w:r>
+        <w:numPr>
+          <w:numId w:val="1009"/>
+          <w:ilvl w:val="1"/>
+        </w:numPr>
+      </w:pPr>
+      <w:r>
+        <w:t xml:space="preserve">Mountain(hiking, skiing, biking, climbing)</w:t>
+      </w:r>
+    </w:p>
+    <w:p>
+      <w:r>
+        <w:pict>
+          <v:rect style="width:0;height:1.5pt" o:hralign="center" o:hrstd="t" o:hr="t"/>
+        </w:pict>
+      </w:r>
+    </w:p>
+    <w:p>
+      <w:pPr>
+        <w:pStyle w:val="BlockText"/>
+      </w:pPr>
       <w:hyperlink r:id="rId35">
         <w:r>
           <w:rPr>
             <w:rStyle w:val="Hyperlink"/>
           </w:rPr>
-          <w:t xml:space="preserve">link</w:t>
+          <w:t xml:space="preserve">martin.piegay@telecom-st-etienne.fr</w:t>
         </w:r>
       </w:hyperlink>
       <w:r>
-        <w:t xml:space="preserve">, this time placing the url</w:t>
-      </w:r>
-      <w:r>
-        <w:t xml:space="preserve"> </w:t>
-      </w:r>
-      <w:r>
-        <w:t xml:space="preserve">reference elsewhere in the document to reduce clutter (see source</w:t>
-      </w:r>
-      <w:r>
-        <w:t xml:space="preserve"> </w:t>
-      </w:r>
-      <w:r>
-        <w:t xml:space="preserve">file).</w:t>
-      </w:r>
-    </w:p>
-    <w:p>
-      <w:pPr>
-        <w:pStyle w:val="Definition"/>
-      </w:pPr>
-      <w:r>
-        <w:rPr>
-          <w:b/>
-        </w:rPr>
-        <w:t xml:space="preserve">obscure-but-impressive-lang:</w:t>
-      </w:r>
-      <w:r>
-        <w:t xml:space="preserve"> </w:t>
-      </w:r>
-      <w:r>
-        <w:t xml:space="preserve">We both know this one’s pushing</w:t>
-      </w:r>
-      <w:r>
-        <w:t xml:space="preserve"> </w:t>
-      </w:r>
-      <w:r>
-        <w:t xml:space="preserve">it.</w:t>
-      </w:r>
-    </w:p>
-    <w:p>
-      <w:pPr>
-        <w:pStyle w:val="Definition"/>
-      </w:pPr>
-      <w:r>
-        <w:t xml:space="preserve">Basic knowledge of</w:t>
-      </w:r>
-      <w:r>
-        <w:t xml:space="preserve"> </w:t>
-      </w:r>
-      <w:r>
-        <w:rPr>
-          <w:b/>
-        </w:rPr>
-        <w:t xml:space="preserve">C</w:t>
-      </w:r>
-      <w:r>
-        <w:t xml:space="preserve">,</w:t>
-      </w:r>
-      <w:r>
-        <w:t xml:space="preserve"> </w:t>
-      </w:r>
-      <w:r>
-        <w:rPr>
-          <w:b/>
-        </w:rPr>
-        <w:t xml:space="preserve">x86 assembly</w:t>
-      </w:r>
-      <w:r>
-        <w:t xml:space="preserve">,</w:t>
-      </w:r>
-      <w:r>
-        <w:t xml:space="preserve"> </w:t>
-      </w:r>
-      <w:r>
-        <w:rPr>
-          <w:b/>
-        </w:rPr>
-        <w:t xml:space="preserve">forth</w:t>
-      </w:r>
-      <w:r>
-        <w:t xml:space="preserve">,</w:t>
-      </w:r>
-      <w:r>
-        <w:t xml:space="preserve"> </w:t>
-      </w:r>
-      <w:r>
-        <w:rPr>
-          <w:b/>
-        </w:rPr>
-        <w:t xml:space="preserve">Common Lisp</w:t>
-      </w:r>
-    </w:p>
-    <w:p>
-      <w:pPr>
-        <w:pStyle w:val="Heading2"/>
-      </w:pPr>
-      <w:bookmarkStart w:id="36" w:name="extra-section-call-it-whatever-you-want"/>
-      <w:bookmarkEnd w:id="36"/>
-      <w:r>
-        <w:t xml:space="preserve">Extra Section, Call it Whatever You Want</w:t>
-      </w:r>
-    </w:p>
-    <w:p>
-      <w:pPr>
-        <w:numPr>
-          <w:numId w:val="1008"/>
-          <w:ilvl w:val="0"/>
-        </w:numPr>
-      </w:pPr>
-      <w:r>
-        <w:t xml:space="preserve">Human Languages:</w:t>
-      </w:r>
-    </w:p>
-    <w:p>
-      <w:pPr>
-        <w:pStyle w:val="Compact"/>
-        <w:numPr>
-          <w:numId w:val="1009"/>
-          <w:ilvl w:val="1"/>
-        </w:numPr>
-      </w:pPr>
-      <w:r>
-        <w:t xml:space="preserve">English (native speaker)</w:t>
-      </w:r>
-    </w:p>
-    <w:p>
-      <w:pPr>
-        <w:pStyle w:val="Compact"/>
-        <w:numPr>
-          <w:numId w:val="1009"/>
-          <w:ilvl w:val="1"/>
-        </w:numPr>
-      </w:pPr>
-      <w:r>
-        <w:t xml:space="preserve">???</w:t>
-      </w:r>
-    </w:p>
-    <w:p>
-      <w:pPr>
-        <w:pStyle w:val="Compact"/>
-        <w:numPr>
-          <w:numId w:val="1009"/>
-          <w:ilvl w:val="1"/>
-        </w:numPr>
-      </w:pPr>
-      <w:r>
-        <w:t xml:space="preserve">This is what a nested list looks like.</w:t>
-      </w:r>
-    </w:p>
-    <w:p>
-      <w:pPr>
-        <w:numPr>
-          <w:numId w:val="1008"/>
-          <w:ilvl w:val="0"/>
-        </w:numPr>
-      </w:pPr>
-      <w:r>
-        <w:t xml:space="preserve">Random tidbit</w:t>
-      </w:r>
-    </w:p>
-    <w:p>
-      <w:pPr>
-        <w:numPr>
-          <w:numId w:val="1008"/>
-          <w:ilvl w:val="0"/>
-        </w:numPr>
-      </w:pPr>
-      <w:r>
-        <w:t xml:space="preserve">Other sort of impressive-sounding thing you did</w:t>
-      </w:r>
-    </w:p>
-    <w:p>
-      <w:r>
-        <w:pict>
-          <v:rect style="width:0;height:1.5pt" o:hralign="center" o:hrstd="t" o:hr="t"/>
-        </w:pict>
-      </w:r>
-    </w:p>
-    <w:p>
-      <w:pPr>
-        <w:pStyle w:val="BlockText"/>
-      </w:pPr>
-      <w:hyperlink r:id="rId37">
-        <w:r>
-          <w:rPr>
-            <w:rStyle w:val="Hyperlink"/>
-          </w:rPr>
-          <w:t xml:space="preserve">email@example.com</w:t>
-        </w:r>
-      </w:hyperlink>
-      <w:r>
-        <w:t xml:space="preserve"> </w:t>
-      </w:r>
-      <w:r>
-        <w:t xml:space="preserve">• +00 (0)00 000 0000 • XX years old</w:t>
+        <w:t xml:space="preserve"> </w:t>
+      </w:r>
+      <w:r>
+        <w:t xml:space="preserve">• +33 6 25 97 03 83 • 24 years old</w:t>
       </w:r>
       <w:r>
         <w:br w:type="textWrapping"/>
       </w:r>
       <w:r>
-        <w:t xml:space="preserve">address - Mytown, Mycountry</w:t>
+        <w:t xml:space="preserve">- Lyon, France</w:t>
       </w:r>
     </w:p>
     <w:sectPr/>
@@ -1300,7 +1076,7 @@
     </w:lvl>
   </w:abstractNum>
   <w:abstractNum w:abstractNumId="990">
-    <w:nsid w:val="7951492c"/>
+    <w:nsid w:val="b3c16d02"/>
     <w:multiLevelType w:val="multilevel"/>
     <w:lvl w:ilvl="0">
       <w:numFmt w:val="bullet"/>
@@ -1381,7 +1157,7 @@
     </w:lvl>
   </w:abstractNum>
   <w:abstractNum w:abstractNumId="991">
-    <w:nsid w:val="c2717992"/>
+    <w:nsid w:val="80ea45b3"/>
     <w:multiLevelType w:val="multilevel"/>
     <w:lvl w:ilvl="0">
       <w:numFmt w:val="bullet"/>

</xml_diff>

<commit_message>
Adding index.html and fix CSS
</commit_message>
<xml_diff>
--- a/resume.docx
+++ b/resume.docx
@@ -782,6 +782,10 @@
       <w:pPr>
         <w:pStyle w:val="Compact"/>
         <w:pStyle w:val="Definition"/>
+        <w:numPr>
+          <w:numId w:val="1007"/>
+          <w:ilvl w:val="0"/>
+        </w:numPr>
       </w:pPr>
       <w:r>
         <w:t xml:space="preserve">Java SE/EE 7 &amp; 8, JavaScript ES6, Golang, SQL, HTML5, CSS3</w:t>
@@ -799,6 +803,10 @@
       <w:pPr>
         <w:pStyle w:val="Compact"/>
         <w:pStyle w:val="Definition"/>
+        <w:numPr>
+          <w:numId w:val="1008"/>
+          <w:ilvl w:val="0"/>
+        </w:numPr>
       </w:pPr>
       <w:r>
         <w:t xml:space="preserve">Spring(Boot, MVC, Data, Security), JPA, AssertJ, Mockito, ZK, Drools</w:t>
@@ -816,6 +824,10 @@
       <w:pPr>
         <w:pStyle w:val="Compact"/>
         <w:pStyle w:val="Definition"/>
+        <w:numPr>
+          <w:numId w:val="1009"/>
+          <w:ilvl w:val="0"/>
+        </w:numPr>
       </w:pPr>
       <w:r>
         <w:t xml:space="preserve">ReactJS, Redux, Jasmine/Jest, Fetch API, AngularJS, Bootstrap, SASS</w:t>
@@ -833,23 +845,44 @@
       <w:pPr>
         <w:pStyle w:val="Compact"/>
         <w:pStyle w:val="Definition"/>
-      </w:pPr>
-      <w:r>
-        <w:t xml:space="preserve">Git, Maven, NPM, Gitlab with CI, Docker, MySql, Apache Tomcat, Bitbucket, Github, Jira, Intellij, Wordpress, Apache Kafka, Apache Flume, WebLogic</w:t>
-      </w:r>
-    </w:p>
-    <w:p>
-      <w:pPr>
-        <w:pStyle w:val="DefinitionTerm"/>
-      </w:pPr>
-      <w:r>
-        <w:t xml:space="preserve">Methodologies</w:t>
+        <w:numPr>
+          <w:numId w:val="1010"/>
+          <w:ilvl w:val="0"/>
+        </w:numPr>
+      </w:pPr>
+      <w:r>
+        <w:t xml:space="preserve">Git, Maven, NPM, Docker, MySql, Apache Kafka, Flume, Tomcat, WebLogic</w:t>
       </w:r>
     </w:p>
     <w:p>
       <w:pPr>
         <w:pStyle w:val="Compact"/>
         <w:pStyle w:val="Definition"/>
+        <w:numPr>
+          <w:numId w:val="1010"/>
+          <w:ilvl w:val="0"/>
+        </w:numPr>
+      </w:pPr>
+      <w:r>
+        <w:t xml:space="preserve">Jenkins, Github, Gitlab with CI, Bitbucket, Jira, Intellij, Wordpress</w:t>
+      </w:r>
+    </w:p>
+    <w:p>
+      <w:pPr>
+        <w:pStyle w:val="DefinitionTerm"/>
+      </w:pPr>
+      <w:r>
+        <w:t xml:space="preserve">Methodologies</w:t>
+      </w:r>
+    </w:p>
+    <w:p>
+      <w:pPr>
+        <w:pStyle w:val="Compact"/>
+        <w:pStyle w:val="Definition"/>
+        <w:numPr>
+          <w:numId w:val="1011"/>
+          <w:ilvl w:val="0"/>
+        </w:numPr>
       </w:pPr>
       <w:r>
         <w:t xml:space="preserve">Agile (Scrum), Code Reviews, Test Driven Development, Pair Programming</w:t>
@@ -868,7 +901,7 @@
     <w:p>
       <w:pPr>
         <w:numPr>
-          <w:numId w:val="1007"/>
+          <w:numId w:val="1012"/>
           <w:ilvl w:val="0"/>
         </w:numPr>
       </w:pPr>
@@ -880,7 +913,7 @@
       <w:pPr>
         <w:pStyle w:val="Compact"/>
         <w:numPr>
-          <w:numId w:val="1008"/>
+          <w:numId w:val="1013"/>
           <w:ilvl w:val="1"/>
         </w:numPr>
       </w:pPr>
@@ -892,7 +925,7 @@
       <w:pPr>
         <w:pStyle w:val="Compact"/>
         <w:numPr>
-          <w:numId w:val="1008"/>
+          <w:numId w:val="1013"/>
           <w:ilvl w:val="1"/>
         </w:numPr>
       </w:pPr>
@@ -904,7 +937,7 @@
       <w:pPr>
         <w:pStyle w:val="Compact"/>
         <w:numPr>
-          <w:numId w:val="1007"/>
+          <w:numId w:val="1012"/>
           <w:ilvl w:val="0"/>
         </w:numPr>
       </w:pPr>
@@ -916,7 +949,7 @@
       <w:pPr>
         <w:pStyle w:val="Compact"/>
         <w:numPr>
-          <w:numId w:val="1009"/>
+          <w:numId w:val="1014"/>
           <w:ilvl w:val="1"/>
         </w:numPr>
       </w:pPr>
@@ -928,7 +961,7 @@
       <w:pPr>
         <w:pStyle w:val="Compact"/>
         <w:numPr>
-          <w:numId w:val="1009"/>
+          <w:numId w:val="1014"/>
           <w:ilvl w:val="1"/>
         </w:numPr>
       </w:pPr>
@@ -1076,7 +1109,7 @@
     </w:lvl>
   </w:abstractNum>
   <w:abstractNum w:abstractNumId="990">
-    <w:nsid w:val="b3c16d02"/>
+    <w:nsid w:val="9320288a"/>
     <w:multiLevelType w:val="multilevel"/>
     <w:lvl w:ilvl="0">
       <w:numFmt w:val="bullet"/>
@@ -1157,7 +1190,7 @@
     </w:lvl>
   </w:abstractNum>
   <w:abstractNum w:abstractNumId="991">
-    <w:nsid w:val="80ea45b3"/>
+    <w:nsid w:val="834c9c1a"/>
     <w:multiLevelType w:val="multilevel"/>
     <w:lvl w:ilvl="0">
       <w:numFmt w:val="bullet"/>
@@ -1268,6 +1301,21 @@
     <w:abstractNumId w:val="991"/>
   </w:num>
   <w:num w:numId="1009">
+    <w:abstractNumId w:val="991"/>
+  </w:num>
+  <w:num w:numId="1010">
+    <w:abstractNumId w:val="991"/>
+  </w:num>
+  <w:num w:numId="1011">
+    <w:abstractNumId w:val="991"/>
+  </w:num>
+  <w:num w:numId="1012">
+    <w:abstractNumId w:val="991"/>
+  </w:num>
+  <w:num w:numId="1013">
+    <w:abstractNumId w:val="991"/>
+  </w:num>
+  <w:num w:numId="1014">
     <w:abstractNumId w:val="991"/>
   </w:num>
 </w:numbering>

</xml_diff>

<commit_message>
Fixing typo noticed by Sztan
</commit_message>
<xml_diff>
--- a/resume.docx
+++ b/resume.docx
@@ -59,7 +59,7 @@
         <w:br w:type="textWrapping"/>
       </w:r>
       <w:r>
-        <w:t xml:space="preserve">I believe in open-source, I recently contributed the new reverse proxy</w:t>
+        <w:t xml:space="preserve">I believe in open-source, I recently contributed to the new reverse proxy</w:t>
       </w:r>
       <w:r>
         <w:t xml:space="preserve"> </w:t>
@@ -234,7 +234,7 @@
         </w:numPr>
       </w:pPr>
       <w:r>
-        <w:t xml:space="preserve">Tech back : Java 8, Spring 4 (Security, Data JPA, MVC), Hibernate, Elasticsearch, JUnit, AssertJ, Mockito, Maven</w:t>
+        <w:t xml:space="preserve">Backend : Java 8, Spring 4 (Security, Data JPA, MVC), Hibernate, Elasticsearch, JUnit, AssertJ, Mockito, Maven</w:t>
       </w:r>
     </w:p>
     <w:p>
@@ -245,7 +245,7 @@
         </w:numPr>
       </w:pPr>
       <w:r>
-        <w:t xml:space="preserve">Tech front : JavaScript ES6, npm, Webpack, ReactJS with Redux, Jest/Jasmine, SASS, flexbox</w:t>
+        <w:t xml:space="preserve">Frontend : JavaScript ES6, npm, Webpack, ReactJS with Redux, Jest/Jasmine, SASS, flexbox</w:t>
       </w:r>
     </w:p>
     <w:p>
@@ -337,7 +337,7 @@
         </w:numPr>
       </w:pPr>
       <w:r>
-        <w:t xml:space="preserve">Tech back : Java 7, Spring 4 (Security, Data JPA, MVC), Hibernate, JUnit, AssertJ, Mockito, Gradle</w:t>
+        <w:t xml:space="preserve">Backend : Java 7, Spring 4 (Security, Data JPA, MVC), Hibernate, JUnit, AssertJ, Mockito, Gradle</w:t>
       </w:r>
     </w:p>
     <w:p>
@@ -348,7 +348,7 @@
         </w:numPr>
       </w:pPr>
       <w:r>
-        <w:t xml:space="preserve">Tech front : JavaScript ES5, AngularJS, Jasmine</w:t>
+        <w:t xml:space="preserve">Frontend : JavaScript ES5, AngularJS, Jasmine</w:t>
       </w:r>
     </w:p>
     <w:p>
@@ -493,7 +493,7 @@
         </w:numPr>
       </w:pPr>
       <w:r>
-        <w:t xml:space="preserve">Tech back : Golang 1.7</w:t>
+        <w:t xml:space="preserve">Backend : Golang 1.7</w:t>
       </w:r>
     </w:p>
     <w:p>
@@ -1109,7 +1109,7 @@
     </w:lvl>
   </w:abstractNum>
   <w:abstractNum w:abstractNumId="990">
-    <w:nsid w:val="9320288a"/>
+    <w:nsid w:val="d76bc938"/>
     <w:multiLevelType w:val="multilevel"/>
     <w:lvl w:ilvl="0">
       <w:numFmt w:val="bullet"/>
@@ -1190,7 +1190,7 @@
     </w:lvl>
   </w:abstractNum>
   <w:abstractNum w:abstractNumId="991">
-    <w:nsid w:val="834c9c1a"/>
+    <w:nsid w:val="206d6466"/>
     <w:multiLevelType w:val="multilevel"/>
     <w:lvl w:ilvl="0">
       <w:numFmt w:val="bullet"/>

</xml_diff>